<commit_message>
I think my final upload
</commit_message>
<xml_diff>
--- a/Work Outline.docx
+++ b/Work Outline.docx
@@ -206,20 +206,7 @@
         <w:rPr>
           <w:lang w:val="en-IE"/>
         </w:rPr>
-        <w:t>-java docs</w:t>
-      </w:r>
-    </w:p>
-    <w:p>
-      <w:pPr>
-        <w:rPr>
-          <w:lang w:val="en-IE"/>
-        </w:rPr>
-      </w:pPr>
-      <w:r>
-        <w:rPr>
-          <w:lang w:val="en-IE"/>
-        </w:rPr>
-        <w:t>-uml diagram</w:t>
+        <w:t>-textGUI</w:t>
       </w:r>
       <w:bookmarkStart w:id="0" w:name="_GoBack"/>
       <w:bookmarkEnd w:id="0"/>
@@ -230,6 +217,19 @@
           <w:lang w:val="en-IE"/>
         </w:rPr>
       </w:pPr>
+      <w:r>
+        <w:rPr>
+          <w:lang w:val="en-IE"/>
+        </w:rPr>
+        <w:t>-uml diagram</w:t>
+      </w:r>
+    </w:p>
+    <w:p>
+      <w:pPr>
+        <w:rPr>
+          <w:lang w:val="en-IE"/>
+        </w:rPr>
+      </w:pPr>
     </w:p>
     <w:p>
       <w:pPr>
@@ -258,6 +258,39 @@
         </w:rPr>
         <w:t>-reservations</w:t>
       </w:r>
+    </w:p>
+    <w:p>
+      <w:pPr>
+        <w:rPr>
+          <w:lang w:val="en-IE"/>
+        </w:rPr>
+      </w:pPr>
+      <w:r>
+        <w:rPr>
+          <w:lang w:val="en-IE"/>
+        </w:rPr>
+        <w:t>-toReadCSV</w:t>
+      </w:r>
+    </w:p>
+    <w:p>
+      <w:pPr>
+        <w:rPr>
+          <w:lang w:val="en-IE"/>
+        </w:rPr>
+      </w:pPr>
+      <w:r>
+        <w:rPr>
+          <w:lang w:val="en-IE"/>
+        </w:rPr>
+        <w:t>-java docs</w:t>
+      </w:r>
+    </w:p>
+    <w:p>
+      <w:pPr>
+        <w:rPr>
+          <w:lang w:val="en-IE"/>
+        </w:rPr>
+      </w:pPr>
     </w:p>
     <w:sectPr>
       <w:pgSz w:w="11906" w:h="16838"/>
@@ -392,6 +425,7 @@
     <w:lsdException w:name="HTML Sample" w:semiHidden="1" w:unhideWhenUsed="1"/>
     <w:lsdException w:name="HTML Typewriter" w:semiHidden="1" w:unhideWhenUsed="1"/>
     <w:lsdException w:name="HTML Variable" w:semiHidden="1" w:unhideWhenUsed="1"/>
+    <w:lsdException w:name="Normal Table" w:semiHidden="1" w:unhideWhenUsed="1"/>
     <w:lsdException w:name="annotation subject" w:semiHidden="1" w:unhideWhenUsed="1"/>
     <w:lsdException w:name="No List" w:semiHidden="1" w:unhideWhenUsed="1"/>
     <w:lsdException w:name="Outline List 1" w:semiHidden="1" w:unhideWhenUsed="1"/>
@@ -434,8 +468,11 @@
     <w:lsdException w:name="Table Contemporary" w:semiHidden="1" w:unhideWhenUsed="1"/>
     <w:lsdException w:name="Table Elegant" w:semiHidden="1" w:unhideWhenUsed="1"/>
     <w:lsdException w:name="Table Professional" w:semiHidden="1" w:unhideWhenUsed="1"/>
+    <w:lsdException w:name="Table Subtle 1" w:semiHidden="1" w:unhideWhenUsed="1"/>
     <w:lsdException w:name="Table Subtle 2" w:semiHidden="1" w:unhideWhenUsed="1"/>
     <w:lsdException w:name="Table Web 1" w:semiHidden="1" w:unhideWhenUsed="1"/>
+    <w:lsdException w:name="Table Web 2" w:semiHidden="1" w:unhideWhenUsed="1"/>
+    <w:lsdException w:name="Table Web 3" w:semiHidden="1" w:unhideWhenUsed="1"/>
     <w:lsdException w:name="Balloon Text" w:semiHidden="1" w:unhideWhenUsed="1"/>
     <w:lsdException w:name="Table Grid" w:uiPriority="39"/>
     <w:lsdException w:name="Table Theme" w:semiHidden="1" w:unhideWhenUsed="1"/>

</xml_diff>